<commit_message>
Hallazgos RED y LCHQ
</commit_message>
<xml_diff>
--- a/fuentes/CF01_12350005.docx
+++ b/fuentes/CF01_12350005.docx
@@ -6,18 +6,28 @@
       <w:pPr>
         <w:jc w:val="center"/>
         <w:rPr>
-          <w:b/>
-        </w:rPr>
-      </w:pPr>
-      <w:r>
-        <w:rPr>
-          <w:b/>
+          <w:b w:val="1"/>
+          <w:bCs w:val="1"/>
+        </w:rPr>
+      </w:pPr>
+      <w:r>
+        <w:rPr>
+          <w:b w:val="1"/>
+          <w:bCs w:val="1"/>
+        </w:rPr>
+        <w:t>tt</w:t>
+      </w:r>
+      <w:r>
+        <w:rPr>
+          <w:b w:val="1"/>
+          <w:bCs w:val="1"/>
         </w:rPr>
         <w:t xml:space="preserve">ANEXO </w:t>
       </w:r>
       <w:r>
         <w:rPr>
-          <w:b/>
+          <w:b w:val="1"/>
+          <w:bCs w:val="1"/>
         </w:rPr>
         <w:t>FORMATO COMPONENTE FORMATIVO</w:t>
       </w:r>
@@ -8549,10 +8559,10 @@
           <w:tcPr>
             <w:tcW w:w="2517" w:type="dxa"/>
             <w:tcBorders>
-              <w:top w:val="single" w:color="000000" w:sz="4" w:space="0"/>
-              <w:left w:val="single" w:color="000000" w:sz="4" w:space="0"/>
-              <w:bottom w:val="single" w:color="000000" w:sz="4" w:space="0"/>
-              <w:right w:val="single" w:color="000000" w:sz="4" w:space="0"/>
+              <w:top w:val="single" w:color="000000" w:themeColor="text1" w:sz="4" w:space="0"/>
+              <w:left w:val="single" w:color="000000" w:themeColor="text1" w:sz="4" w:space="0"/>
+              <w:bottom w:val="single" w:color="000000" w:themeColor="text1" w:sz="4" w:space="0"/>
+              <w:right w:val="single" w:color="000000" w:themeColor="text1" w:sz="4" w:space="0"/>
             </w:tcBorders>
             <w:shd w:val="clear" w:color="auto" w:fill="000000" w:themeFill="text1"/>
             <w:tcMar>
@@ -8586,10 +8596,10 @@
           <w:tcPr>
             <w:tcW w:w="2517" w:type="dxa"/>
             <w:tcBorders>
-              <w:top w:val="single" w:color="000000" w:sz="4" w:space="0"/>
-              <w:left w:val="single" w:color="000000" w:sz="4" w:space="0"/>
-              <w:bottom w:val="single" w:color="000000" w:sz="4" w:space="0"/>
-              <w:right w:val="single" w:color="000000" w:sz="4" w:space="0"/>
+              <w:top w:val="single" w:color="000000" w:themeColor="text1" w:sz="4" w:space="0"/>
+              <w:left w:val="single" w:color="000000" w:themeColor="text1" w:sz="4" w:space="0"/>
+              <w:bottom w:val="single" w:color="000000" w:themeColor="text1" w:sz="4" w:space="0"/>
+              <w:right w:val="single" w:color="000000" w:themeColor="text1" w:sz="4" w:space="0"/>
             </w:tcBorders>
             <w:shd w:val="clear" w:color="auto" w:fill="000000" w:themeFill="text1"/>
             <w:tcMar>
@@ -8623,10 +8633,10 @@
           <w:tcPr>
             <w:tcW w:w="2519" w:type="dxa"/>
             <w:tcBorders>
-              <w:top w:val="single" w:color="000000" w:sz="4" w:space="0"/>
-              <w:left w:val="single" w:color="000000" w:sz="4" w:space="0"/>
-              <w:bottom w:val="single" w:color="000000" w:sz="4" w:space="0"/>
-              <w:right w:val="single" w:color="000000" w:sz="4" w:space="0"/>
+              <w:top w:val="single" w:color="000000" w:themeColor="text1" w:sz="4" w:space="0"/>
+              <w:left w:val="single" w:color="000000" w:themeColor="text1" w:sz="4" w:space="0"/>
+              <w:bottom w:val="single" w:color="000000" w:themeColor="text1" w:sz="4" w:space="0"/>
+              <w:right w:val="single" w:color="000000" w:themeColor="text1" w:sz="4" w:space="0"/>
             </w:tcBorders>
             <w:shd w:val="clear" w:color="auto" w:fill="000000" w:themeFill="text1"/>
             <w:tcMar>
@@ -8679,8 +8689,8 @@
             <w:tcW w:w="2519" w:type="dxa"/>
             <w:tcBorders>
               <w:top w:val="nil"/>
-              <w:left w:val="single" w:color="000000" w:sz="4" w:space="0"/>
-              <w:bottom w:val="single" w:color="000000" w:sz="4" w:space="0"/>
+              <w:left w:val="single" w:color="000000" w:themeColor="text1" w:sz="4" w:space="0"/>
+              <w:bottom w:val="single" w:color="000000" w:themeColor="text1" w:sz="4" w:space="0"/>
               <w:right w:val="nil"/>
             </w:tcBorders>
             <w:shd w:val="clear" w:color="auto" w:fill="000000" w:themeFill="text1"/>
@@ -8738,7 +8748,7 @@
           <w:tcPr>
             <w:tcW w:w="2517" w:type="dxa"/>
             <w:tcBorders>
-              <w:top w:val="single" w:color="000000" w:sz="4" w:space="0"/>
+              <w:top w:val="single" w:color="000000" w:themeColor="text1" w:sz="4" w:space="0"/>
             </w:tcBorders>
             <w:shd w:val="clear" w:color="auto" w:fill="auto"/>
             <w:tcMar>
@@ -8779,7 +8789,7 @@
           <w:tcPr>
             <w:tcW w:w="2517" w:type="dxa"/>
             <w:tcBorders>
-              <w:top w:val="single" w:color="000000" w:sz="4" w:space="0"/>
+              <w:top w:val="single" w:color="000000" w:themeColor="text1" w:sz="4" w:space="0"/>
             </w:tcBorders>
             <w:shd w:val="clear" w:color="auto" w:fill="auto"/>
             <w:tcMar>
@@ -8829,7 +8839,7 @@
           <w:tcPr>
             <w:tcW w:w="2519" w:type="dxa"/>
             <w:tcBorders>
-              <w:top w:val="single" w:color="000000" w:sz="4" w:space="0"/>
+              <w:top w:val="single" w:color="000000" w:themeColor="text1" w:sz="4" w:space="0"/>
             </w:tcBorders>
             <w:shd w:val="clear" w:color="auto" w:fill="auto"/>
             <w:tcMar>
@@ -8861,7 +8871,7 @@
           <w:tcPr>
             <w:tcW w:w="2519" w:type="dxa"/>
             <w:tcBorders>
-              <w:top w:val="single" w:color="000000" w:sz="4" w:space="0"/>
+              <w:top w:val="single" w:color="000000" w:themeColor="text1" w:sz="4" w:space="0"/>
             </w:tcBorders>
             <w:shd w:val="clear" w:color="auto" w:fill="auto"/>
             <w:tcMar>
@@ -8875,19 +8885,33 @@
             <w:pPr>
               <w:rPr>
                 <w:b w:val="0"/>
-                <w:bCs/>
-                <w:sz w:val="20"/>
-                <w:szCs w:val="20"/>
-              </w:rPr>
-            </w:pPr>
-            <w:r>
+                <w:bCs w:val="0"/>
+                <w:sz w:val="20"/>
+                <w:szCs w:val="20"/>
+              </w:rPr>
+            </w:pPr>
+            <w:hyperlink r:id="R14f7880589f34353">
+              <w:r>
+                <w:rPr>
+                  <w:rStyle w:val="Hipervnculo"/>
+                  <w:b w:val="0"/>
+                  <w:bCs w:val="0"/>
+                  <w:sz w:val="20"/>
+                  <w:szCs w:val="20"/>
+                </w:rPr>
+                <w:t>https://www.bibliotecadigitaldebogota.gov.co/resources/3608162/?utm</w:t>
+              </w:r>
+            </w:hyperlink>
+          </w:p>
+          <w:p>
+            <w:pPr>
               <w:rPr>
                 <w:b w:val="0"/>
-                <w:sz w:val="20"/>
-                <w:szCs w:val="20"/>
-              </w:rPr>
-              <w:t>Anexo1_Presupuestos_Enfoque_para_la_planeación.pdf</w:t>
-            </w:r>
+                <w:bCs w:val="0"/>
+                <w:sz w:val="20"/>
+                <w:szCs w:val="20"/>
+              </w:rPr>
+            </w:pPr>
           </w:p>
         </w:tc>
       </w:tr>
@@ -9484,19 +9508,53 @@
           </w:tcPr>
           <w:p>
             <w:pPr>
+              <w:pStyle w:val="Normal"/>
+              <w:suppressLineNumbers w:val="0"/>
+              <w:bidi w:val="0"/>
+              <w:spacing w:before="0" w:beforeAutospacing="off" w:after="0" w:afterAutospacing="off" w:line="240" w:lineRule="auto"/>
+              <w:ind w:left="0" w:right="0"/>
+              <w:jc w:val="left"/>
               <w:rPr>
                 <w:b w:val="0"/>
-                <w:sz w:val="20"/>
-                <w:szCs w:val="20"/>
+                <w:bCs w:val="0"/>
+                <w:noProof w:val="0"/>
+                <w:sz w:val="20"/>
+                <w:szCs w:val="20"/>
+                <w:lang w:val="es-CO"/>
               </w:rPr>
             </w:pPr>
             <w:r>
               <w:rPr>
                 <w:b w:val="0"/>
-                <w:sz w:val="20"/>
-                <w:szCs w:val="20"/>
-              </w:rPr>
-              <w:t>herramienta financiera que permite proyectar ingresos, gastos e inversiones de una organización en un período determinado, facilitando la planificación, el control y la toma de decisiones.</w:t>
+                <w:bCs w:val="0"/>
+                <w:noProof w:val="0"/>
+                <w:sz w:val="20"/>
+                <w:szCs w:val="20"/>
+                <w:lang w:val="es-CO"/>
+              </w:rPr>
+              <w:t xml:space="preserve">proceso estratégico que define </w:t>
+            </w:r>
+            <w:r>
+              <w:rPr>
+                <w:b w:val="0"/>
+                <w:bCs w:val="0"/>
+                <w:noProof w:val="0"/>
+                <w:sz w:val="20"/>
+                <w:szCs w:val="20"/>
+                <w:lang w:val="es-CO"/>
+              </w:rPr>
+              <w:t>como</w:t>
+            </w:r>
+            <w:r>
+              <w:rPr>
+                <w:b w:val="0"/>
+                <w:bCs w:val="0"/>
+                <w:noProof w:val="0"/>
+                <w:sz w:val="20"/>
+                <w:szCs w:val="20"/>
+                <w:lang w:val="es-CO"/>
+              </w:rPr>
+              <w:t xml:space="preserve"> una organización administrará sus recursos económicos a corto, mediano y largo plazo. Involucra el análisis de ingresos, gastos, inversiones, financiamiento y proyecciones, con el fin de orientar las decisiones hacia la sostenibilidad y el crecimiento.</w:t>
             </w:r>
           </w:p>
         </w:tc>
@@ -9548,19 +9606,31 @@
           </w:tcPr>
           <w:p>
             <w:pPr>
+              <w:pStyle w:val="Normal"/>
+              <w:suppressLineNumbers w:val="0"/>
+              <w:bidi w:val="0"/>
+              <w:spacing w:before="0" w:beforeAutospacing="off" w:after="0" w:afterAutospacing="off" w:line="240" w:lineRule="auto"/>
+              <w:ind w:left="0" w:right="0"/>
+              <w:jc w:val="left"/>
               <w:rPr>
                 <w:b w:val="0"/>
-                <w:sz w:val="20"/>
-                <w:szCs w:val="20"/>
+                <w:bCs w:val="0"/>
+                <w:noProof w:val="0"/>
+                <w:sz w:val="20"/>
+                <w:szCs w:val="20"/>
+                <w:lang w:val="es-CO"/>
               </w:rPr>
             </w:pPr>
             <w:r>
               <w:rPr>
                 <w:b w:val="0"/>
-                <w:sz w:val="20"/>
-                <w:szCs w:val="20"/>
-              </w:rPr>
-              <w:t>herramienta financiera que permite proyectar ingresos, gastos e inversiones de una organización en un período determinado, facilitando la planificación, el control y la toma de decisiones.</w:t>
+                <w:bCs w:val="0"/>
+                <w:noProof w:val="0"/>
+                <w:sz w:val="20"/>
+                <w:szCs w:val="20"/>
+                <w:lang w:val="es-CO"/>
+              </w:rPr>
+              <w:t>instrumento de la planeación financiera que cuantifica, en un período específico, los ingresos y gastos previstos de la organización, sirviendo como guía para el control y la evaluación del desempeño económico.</w:t>
             </w:r>
           </w:p>
         </w:tc>

</xml_diff>